<commit_message>
Commit to transfer everything to main, minor cleanup
</commit_message>
<xml_diff>
--- a/docs/Afrideres_Resume.docx
+++ b/docs/Afrideres_Resume.docx
@@ -799,8 +799,6 @@
               </w:rPr>
               <w:t>1</w:t>
             </w:r>
-            <w:bookmarkStart w:id="0" w:name="_GoBack"/>
-            <w:bookmarkEnd w:id="0"/>
           </w:p>
           <w:p>
             <w:pPr>
@@ -2760,7 +2758,10 @@
               <w:ind w:left="144"/>
               <w:rPr>
                 <w:rFonts w:ascii="Arial" w:hAnsi="Arial" w:cs="Arial"/>
+                <w:b w:val="0"/>
                 <w:bCs w:val="0"/>
+                <w:i/>
+                <w:caps w:val="0"/>
                 <w:sz w:val="20"/>
                 <w:szCs w:val="20"/>
               </w:rPr>
@@ -2832,78 +2833,72 @@
                 <w:sz w:val="18"/>
                 <w:szCs w:val="18"/>
               </w:rPr>
-              <w:t>Contracted out to a small team at Thomson Reuters</w:t>
-            </w:r>
-            <w:r>
-              <w:rPr>
-                <w:rFonts w:ascii="Arial" w:hAnsi="Arial" w:cs="Arial"/>
-                <w:b w:val="0"/>
-                <w:caps w:val="0"/>
-                <w:sz w:val="20"/>
-                <w:szCs w:val="20"/>
-              </w:rPr>
-              <w:t xml:space="preserve"> to be a jack of all trades,</w:t>
-            </w:r>
-            <w:r>
-              <w:rPr>
-                <w:rFonts w:ascii="Arial" w:hAnsi="Arial" w:cs="Arial"/>
-                <w:b w:val="0"/>
-                <w:caps w:val="0"/>
-                <w:sz w:val="20"/>
-                <w:szCs w:val="20"/>
-              </w:rPr>
-              <w:t xml:space="preserve"> my duties included </w:t>
-            </w:r>
-            <w:r>
-              <w:rPr>
-                <w:rFonts w:ascii="Arial" w:hAnsi="Arial" w:cs="Arial"/>
-                <w:b w:val="0"/>
-                <w:caps w:val="0"/>
-                <w:sz w:val="20"/>
-                <w:szCs w:val="20"/>
-              </w:rPr>
-              <w:t xml:space="preserve">writing regression tests for </w:t>
-            </w:r>
-            <w:r>
-              <w:rPr>
-                <w:rFonts w:ascii="Arial" w:hAnsi="Arial" w:cs="Arial"/>
-                <w:b w:val="0"/>
-                <w:caps w:val="0"/>
-                <w:sz w:val="20"/>
-                <w:szCs w:val="20"/>
-              </w:rPr>
-              <w:t>our teams microservices</w:t>
-            </w:r>
-            <w:r>
-              <w:rPr>
-                <w:rFonts w:ascii="Arial" w:hAnsi="Arial" w:cs="Arial"/>
-                <w:b w:val="0"/>
-                <w:caps w:val="0"/>
-                <w:sz w:val="20"/>
-                <w:szCs w:val="20"/>
-              </w:rPr>
-              <w:t>,</w:t>
-            </w:r>
-            <w:r>
-              <w:rPr>
-                <w:rFonts w:ascii="Arial" w:hAnsi="Arial" w:cs="Arial"/>
-                <w:b w:val="0"/>
-                <w:caps w:val="0"/>
-                <w:sz w:val="20"/>
-                <w:szCs w:val="20"/>
-              </w:rPr>
-              <w:t xml:space="preserve"> performance testing</w:t>
-            </w:r>
-            <w:r>
-              <w:rPr>
-                <w:rFonts w:ascii="Arial" w:hAnsi="Arial" w:cs="Arial"/>
-                <w:b w:val="0"/>
-                <w:caps w:val="0"/>
-                <w:sz w:val="20"/>
-                <w:szCs w:val="20"/>
-              </w:rPr>
-              <w:t xml:space="preserve">, and </w:t>
-            </w:r>
+              <w:t xml:space="preserve">Contracted out to </w:t>
+            </w:r>
+            <w:r>
+              <w:rPr>
+                <w:rFonts w:ascii="Arial" w:hAnsi="Arial" w:cs="Arial"/>
+                <w:b w:val="0"/>
+                <w:caps w:val="0"/>
+                <w:spacing w:val="20"/>
+                <w:sz w:val="18"/>
+                <w:szCs w:val="18"/>
+              </w:rPr>
+              <w:t xml:space="preserve">the Akkadia </w:t>
+            </w:r>
+            <w:r>
+              <w:rPr>
+                <w:rFonts w:ascii="Arial" w:hAnsi="Arial" w:cs="Arial"/>
+                <w:b w:val="0"/>
+                <w:caps w:val="0"/>
+                <w:spacing w:val="20"/>
+                <w:sz w:val="18"/>
+                <w:szCs w:val="18"/>
+              </w:rPr>
+              <w:t>team at Thomson Reuters</w:t>
+            </w:r>
+            <w:r>
+              <w:rPr>
+                <w:rFonts w:ascii="Arial" w:hAnsi="Arial" w:cs="Arial"/>
+                <w:b w:val="0"/>
+                <w:caps w:val="0"/>
+                <w:sz w:val="20"/>
+                <w:szCs w:val="20"/>
+              </w:rPr>
+              <w:t xml:space="preserve"> </w:t>
+            </w:r>
+            <w:r>
+              <w:rPr>
+                <w:rFonts w:ascii="Arial" w:hAnsi="Arial" w:cs="Arial"/>
+                <w:b w:val="0"/>
+                <w:caps w:val="0"/>
+                <w:sz w:val="20"/>
+                <w:szCs w:val="20"/>
+              </w:rPr>
+              <w:t xml:space="preserve">I began by writing feature &amp; regression tests, moved on to some AWS Cloud </w:t>
+            </w:r>
+            <w:r>
+              <w:rPr>
+                <w:rFonts w:ascii="Arial" w:hAnsi="Arial" w:cs="Arial"/>
+                <w:b w:val="0"/>
+                <w:caps w:val="0"/>
+                <w:sz w:val="20"/>
+                <w:szCs w:val="20"/>
+              </w:rPr>
+              <w:t>CodeBuild</w:t>
+            </w:r>
+            <w:r>
+              <w:rPr>
+                <w:rFonts w:ascii="Arial" w:hAnsi="Arial" w:cs="Arial"/>
+                <w:b w:val="0"/>
+                <w:caps w:val="0"/>
+                <w:sz w:val="20"/>
+                <w:szCs w:val="20"/>
+              </w:rPr>
+              <w:t xml:space="preserve"> &amp; CodePipeline work, and finally ended with some development on features requested directly by the client, and the team had me bounce around these tasks as our goals changed from sprint to sprint.</w:t>
+            </w:r>
+            <w:bookmarkStart w:id="0" w:name="_GoBack"/>
+            <w:bookmarkEnd w:id="0"/>
           </w:p>
           <w:p>
             <w:pPr>
@@ -2916,26 +2911,6 @@
                 <w:szCs w:val="20"/>
               </w:rPr>
             </w:pPr>
-            <w:r>
-              <w:rPr>
-                <w:rFonts w:ascii="Arial" w:hAnsi="Arial" w:cs="Arial"/>
-                <w:b w:val="0"/>
-                <w:caps w:val="0"/>
-                <w:sz w:val="20"/>
-                <w:szCs w:val="20"/>
-              </w:rPr>
-              <w:t xml:space="preserve">development work </w:t>
-            </w:r>
-            <w:r>
-              <w:rPr>
-                <w:rFonts w:ascii="Arial" w:hAnsi="Arial" w:cs="Arial"/>
-                <w:b w:val="0"/>
-                <w:caps w:val="0"/>
-                <w:sz w:val="20"/>
-                <w:szCs w:val="20"/>
-              </w:rPr>
-              <w:t>on either the services themselves or the AWS Pipeline that the system used.</w:t>
-            </w:r>
           </w:p>
         </w:tc>
       </w:tr>
@@ -4563,7 +4538,7 @@
 </file>
 
 <file path=customXml/itemProps1.xml><?xml version="1.0" encoding="utf-8"?>
-<ds:datastoreItem xmlns:ds="http://schemas.openxmlformats.org/officeDocument/2006/customXml" ds:itemID="{78F679D2-2C4F-443A-8F2C-834016FFA8DE}">
+<ds:datastoreItem xmlns:ds="http://schemas.openxmlformats.org/officeDocument/2006/customXml" ds:itemID="{C44B5AF2-D405-48C3-AAAB-02516EC9D780}">
   <ds:schemaRefs>
     <ds:schemaRef ds:uri="http://schemas.openxmlformats.org/officeDocument/2006/bibliography"/>
   </ds:schemaRefs>

</xml_diff>